<commit_message>
menyesuaikan path dari script
</commit_message>
<xml_diff>
--- a/templates/tb/TB OILSPILL TEMPLATE (More Oils).docx
+++ b/templates/tb/TB OILSPILL TEMPLATE (More Oils).docx
@@ -454,7 +454,7 @@
                       <wp:positionV relativeFrom="paragraph">
                         <wp:posOffset>57785</wp:posOffset>
                       </wp:positionV>
-                      <wp:extent cx="4554855" cy="409575"/>
+                      <wp:extent cx="4555490" cy="410210"/>
                       <wp:effectExtent l="0" t="0" r="0" b="0"/>
                       <wp:wrapNone/>
                       <wp:docPr id="3" name="Text Box 19"/>
@@ -465,7 +465,7 @@
                             <wps:spPr>
                               <a:xfrm>
                                 <a:off x="0" y="0"/>
-                                <a:ext cx="4554360" cy="408960"/>
+                                <a:ext cx="4554720" cy="409680"/>
                               </a:xfrm>
                               <a:prstGeom prst="rect">
                                 <a:avLst/>
@@ -538,18 +538,7 @@
                                       <w:sz w:val="20"/>
                                       <w:szCs w:val="20"/>
                                     </w:rPr>
-                                    <w:t>T</w:t>
-                                  </w:r>
-                                  <w:r>
-                                    <w:rPr>
-                                      <w:rFonts w:ascii="Calibri Light" w:hAnsi="Calibri Light" w:asciiTheme="majorHAnsi" w:hAnsiTheme="majorHAnsi"/>
-                                      <w:b w:val="false"/>
-                                      <w:bCs w:val="false"/>
-                                      <w:color w:val="auto"/>
-                                      <w:sz w:val="20"/>
-                                      <w:szCs w:val="20"/>
-                                    </w:rPr>
-                                    <w:t>im BARATA -BROL</w:t>
+                                    <w:t>Tim BARATA - BROL</w:t>
                                   </w:r>
                                 </w:p>
                                 <w:p>
@@ -666,7 +655,7 @@
                 </mc:Choice>
                 <mc:Fallback>
                   <w:pict>
-                    <v:rect id="shape_0" ID="Text Box 19" stroked="f" style="position:absolute;margin-left:-5.3pt;margin-top:4.55pt;width:358.55pt;height:32.15pt">
+                    <v:rect id="shape_0" ID="Text Box 19" stroked="f" style="position:absolute;margin-left:-5.3pt;margin-top:4.55pt;width:358.6pt;height:32.2pt">
                       <w10:wrap type="square"/>
                       <v:fill o:detectmouseclick="t" on="false"/>
                       <v:stroke color="#3465a4" weight="6480" joinstyle="round" endcap="flat"/>
@@ -727,18 +716,7 @@
                                 <w:sz w:val="20"/>
                                 <w:szCs w:val="20"/>
                               </w:rPr>
-                              <w:t>T</w:t>
-                            </w:r>
-                            <w:r>
-                              <w:rPr>
-                                <w:rFonts w:ascii="Calibri Light" w:hAnsi="Calibri Light" w:asciiTheme="majorHAnsi" w:hAnsiTheme="majorHAnsi"/>
-                                <w:b w:val="false"/>
-                                <w:bCs w:val="false"/>
-                                <w:color w:val="auto"/>
-                                <w:sz w:val="20"/>
-                                <w:szCs w:val="20"/>
-                              </w:rPr>
-                              <w:t>im BARATA -BROL</w:t>
+                              <w:t>Tim BARATA - BROL</w:t>
                             </w:r>
                           </w:p>
                           <w:p>
@@ -854,12 +832,12 @@
                     <wp:anchor behindDoc="0" distT="0" distB="0" distL="0" distR="0" simplePos="0" locked="0" layoutInCell="1" allowOverlap="1" relativeHeight="6">
                       <wp:simplePos x="0" y="0"/>
                       <wp:positionH relativeFrom="column">
-                        <wp:posOffset>-266065</wp:posOffset>
+                        <wp:posOffset>-265430</wp:posOffset>
                       </wp:positionH>
                       <wp:positionV relativeFrom="paragraph">
                         <wp:posOffset>273685</wp:posOffset>
                       </wp:positionV>
-                      <wp:extent cx="6350" cy="1270"/>
+                      <wp:extent cx="6985" cy="1270"/>
                       <wp:effectExtent l="4445" t="0" r="8255" b="6985"/>
                       <wp:wrapNone/>
                       <wp:docPr id="5" name="Straight Connector 20"/>
@@ -870,7 +848,7 @@
                             <wps:spPr>
                               <a:xfrm flipH="1">
                                 <a:off x="0" y="0"/>
-                                <a:ext cx="5760" cy="0"/>
+                                <a:ext cx="6480" cy="0"/>
                               </a:xfrm>
                               <a:prstGeom prst="line">
                                 <a:avLst/>
@@ -898,7 +876,7 @@
                 </mc:Choice>
                 <mc:Fallback>
                   <w:pict>
-                    <v:line id="shape_0" from="-20.95pt,21.55pt" to="-20.55pt,21.55pt" ID="Straight Connector 20" stroked="t" style="position:absolute;flip:x">
+                    <v:line id="shape_0" from="-20.9pt,21.55pt" to="-20.45pt,21.55pt" ID="Straight Connector 20" stroked="t" style="position:absolute;flip:x">
                       <v:stroke color="#5b9bd5" weight="6480" joinstyle="miter" endcap="flat"/>
                       <v:fill o:detectmouseclick="t" on="false"/>
                     </v:line>
@@ -1545,7 +1523,7 @@
               <wp:positionV relativeFrom="paragraph">
                 <wp:posOffset>635</wp:posOffset>
               </wp:positionV>
-              <wp:extent cx="1835150" cy="161925"/>
+              <wp:extent cx="1835785" cy="161925"/>
               <wp:effectExtent l="0" t="0" r="0" b="0"/>
               <wp:wrapNone/>
               <wp:docPr id="7" name="Text Box 4"/>
@@ -1556,7 +1534,7 @@
                     <wps:spPr>
                       <a:xfrm>
                         <a:off x="0" y="0"/>
-                        <a:ext cx="1834560" cy="161280"/>
+                        <a:ext cx="1835280" cy="161280"/>
                       </a:xfrm>
                       <a:prstGeom prst="rect">
                         <a:avLst/>
@@ -1641,7 +1619,7 @@
         </mc:Choice>
         <mc:Fallback>
           <w:pict>
-            <v:rect id="shape_0" ID="Text Box 4" stroked="f" style="position:absolute;margin-left:167.55pt;margin-top:0.05pt;width:144.4pt;height:12.65pt;mso-position-horizontal:center;mso-position-horizontal-relative:margin">
+            <v:rect id="shape_0" ID="Text Box 4" stroked="f" style="position:absolute;margin-left:167.55pt;margin-top:0.05pt;width:144.45pt;height:12.65pt;mso-position-horizontal:center;mso-position-horizontal-relative:margin">
               <w10:wrap type="square"/>
               <v:fill o:detectmouseclick="t" on="false"/>
               <v:stroke color="#3465a4" weight="6480" joinstyle="round" endcap="flat"/>

</xml_diff>